<commit_message>
prevproperty weighted indiv. instrc
</commit_message>
<xml_diff>
--- a/SCJS ShinyApp - instructions.docx
+++ b/SCJS ShinyApp - instructions.docx
@@ -108,12 +108,7 @@
             <w:pStyle w:val="TOCHeading"/>
           </w:pPr>
           <w:r>
-            <w:t>Content</w:t>
-          </w:r>
-          <w:bookmarkStart w:id="0" w:name="_GoBack"/>
-          <w:bookmarkEnd w:id="0"/>
-          <w:r>
-            <w:t>s</w:t>
+            <w:t>Contents</w:t>
           </w:r>
         </w:p>
         <w:p>
@@ -718,14 +713,14 @@
           <w:b/>
         </w:rPr>
       </w:pPr>
-      <w:bookmarkStart w:id="1" w:name="_Toc519778193"/>
+      <w:bookmarkStart w:id="0" w:name="_Toc519778193"/>
       <w:r>
         <w:rPr>
           <w:b/>
         </w:rPr>
         <w:t>What is it?</w:t>
       </w:r>
-      <w:bookmarkEnd w:id="1"/>
+      <w:bookmarkEnd w:id="0"/>
     </w:p>
     <w:p>
       <w:pPr>
@@ -804,7 +799,7 @@
           <w:b/>
         </w:rPr>
       </w:pPr>
-      <w:bookmarkStart w:id="2" w:name="_Toc519778194"/>
+      <w:bookmarkStart w:id="1" w:name="_Toc519778194"/>
       <w:r>
         <w:rPr>
           <w:b/>
@@ -817,187 +812,187 @@
         </w:rPr>
         <w:t>is it?</w:t>
       </w:r>
+      <w:bookmarkEnd w:id="1"/>
+    </w:p>
+    <w:p>
+      <w:pPr>
+        <w:jc w:val="left"/>
+        <w:rPr>
+          <w:rFonts w:asciiTheme="minorHAnsi" w:hAnsiTheme="minorHAnsi"/>
+          <w:szCs w:val="24"/>
+        </w:rPr>
+      </w:pPr>
+      <w:r>
+        <w:rPr>
+          <w:rFonts w:asciiTheme="minorHAnsi" w:hAnsiTheme="minorHAnsi"/>
+          <w:szCs w:val="24"/>
+        </w:rPr>
+        <w:t xml:space="preserve">Currently, the </w:t>
+      </w:r>
+      <w:proofErr w:type="spellStart"/>
+      <w:r>
+        <w:rPr>
+          <w:rFonts w:asciiTheme="minorHAnsi" w:hAnsiTheme="minorHAnsi"/>
+          <w:szCs w:val="24"/>
+        </w:rPr>
+        <w:t>SCJS</w:t>
+      </w:r>
+      <w:proofErr w:type="spellEnd"/>
+      <w:r>
+        <w:rPr>
+          <w:rFonts w:asciiTheme="minorHAnsi" w:hAnsiTheme="minorHAnsi"/>
+          <w:szCs w:val="24"/>
+        </w:rPr>
+        <w:t xml:space="preserve"> releases police division data in excel tables.</w:t>
+      </w:r>
+    </w:p>
+    <w:p>
+      <w:pPr>
+        <w:jc w:val="left"/>
+        <w:rPr>
+          <w:rFonts w:asciiTheme="minorHAnsi" w:hAnsiTheme="minorHAnsi"/>
+          <w:szCs w:val="24"/>
+        </w:rPr>
+      </w:pPr>
+      <w:r>
+        <w:rPr>
+          <w:rFonts w:asciiTheme="minorHAnsi" w:hAnsiTheme="minorHAnsi"/>
+          <w:szCs w:val="24"/>
+        </w:rPr>
+        <w:t>This is only done for two sets of questions: police confidence, and attitudes to the police. Proportions are tested between each division and the national average, and between current survey year and first/previous year.</w:t>
+      </w:r>
+    </w:p>
+    <w:p>
+      <w:pPr>
+        <w:jc w:val="left"/>
+        <w:rPr>
+          <w:rFonts w:asciiTheme="minorHAnsi" w:hAnsiTheme="minorHAnsi"/>
+          <w:szCs w:val="24"/>
+        </w:rPr>
+      </w:pPr>
+    </w:p>
+    <w:p>
+      <w:pPr>
+        <w:jc w:val="left"/>
+        <w:rPr>
+          <w:rFonts w:asciiTheme="minorHAnsi" w:hAnsiTheme="minorHAnsi"/>
+          <w:szCs w:val="24"/>
+        </w:rPr>
+      </w:pPr>
+      <w:r>
+        <w:rPr>
+          <w:rFonts w:asciiTheme="minorHAnsi" w:hAnsiTheme="minorHAnsi"/>
+          <w:szCs w:val="24"/>
+        </w:rPr>
+        <w:t xml:space="preserve">The development of the </w:t>
+      </w:r>
+      <w:proofErr w:type="spellStart"/>
+      <w:r>
+        <w:rPr>
+          <w:rFonts w:asciiTheme="minorHAnsi" w:hAnsiTheme="minorHAnsi"/>
+          <w:szCs w:val="24"/>
+        </w:rPr>
+        <w:t>RShiny</w:t>
+      </w:r>
+      <w:proofErr w:type="spellEnd"/>
+      <w:r>
+        <w:rPr>
+          <w:rFonts w:asciiTheme="minorHAnsi" w:hAnsiTheme="minorHAnsi"/>
+          <w:szCs w:val="24"/>
+        </w:rPr>
+        <w:t xml:space="preserve"> App offers more accessible dissemination of the data</w:t>
+      </w:r>
+      <w:r>
+        <w:rPr>
+          <w:rFonts w:asciiTheme="minorHAnsi" w:hAnsiTheme="minorHAnsi"/>
+          <w:szCs w:val="24"/>
+        </w:rPr>
+        <w:t xml:space="preserve">, and allows for more versatility in testing proportions (users can pick and choose what to test). The interactivity of </w:t>
+      </w:r>
+      <w:proofErr w:type="spellStart"/>
+      <w:r>
+        <w:rPr>
+          <w:rFonts w:asciiTheme="minorHAnsi" w:hAnsiTheme="minorHAnsi"/>
+          <w:szCs w:val="24"/>
+        </w:rPr>
+        <w:t>ShinyApps</w:t>
+      </w:r>
+      <w:proofErr w:type="spellEnd"/>
+      <w:r>
+        <w:rPr>
+          <w:rFonts w:asciiTheme="minorHAnsi" w:hAnsiTheme="minorHAnsi"/>
+          <w:szCs w:val="24"/>
+        </w:rPr>
+        <w:t xml:space="preserve"> means that uses are more engaged, and can hone in on the data which best suits their interests and best answers their questions. </w:t>
+      </w:r>
+    </w:p>
+    <w:p>
+      <w:pPr>
+        <w:jc w:val="left"/>
+        <w:rPr>
+          <w:rFonts w:asciiTheme="minorHAnsi" w:hAnsiTheme="minorHAnsi"/>
+          <w:szCs w:val="24"/>
+        </w:rPr>
+      </w:pPr>
+    </w:p>
+    <w:p>
+      <w:pPr>
+        <w:jc w:val="left"/>
+        <w:rPr>
+          <w:rFonts w:asciiTheme="minorHAnsi" w:hAnsiTheme="minorHAnsi"/>
+          <w:szCs w:val="24"/>
+        </w:rPr>
+      </w:pPr>
+      <w:r>
+        <w:rPr>
+          <w:rFonts w:asciiTheme="minorHAnsi" w:hAnsiTheme="minorHAnsi"/>
+          <w:szCs w:val="24"/>
+        </w:rPr>
+        <w:t xml:space="preserve">Given that users will likely have a range of interests/perspectives on the data, the app attempts to give both a high-level overview of all police divisions (which are above/below the national average) and trends, as well as allowing more detail on specific divisions should that be desired. </w:t>
+      </w:r>
+    </w:p>
+    <w:p>
+      <w:pPr>
+        <w:jc w:val="left"/>
+        <w:rPr>
+          <w:rFonts w:asciiTheme="minorHAnsi" w:hAnsiTheme="minorHAnsi"/>
+          <w:szCs w:val="24"/>
+        </w:rPr>
+      </w:pPr>
+    </w:p>
+    <w:p>
+      <w:pPr>
+        <w:jc w:val="left"/>
+        <w:rPr>
+          <w:rFonts w:asciiTheme="minorHAnsi" w:hAnsiTheme="minorHAnsi"/>
+          <w:szCs w:val="24"/>
+        </w:rPr>
+      </w:pPr>
+    </w:p>
+    <w:p>
+      <w:pPr>
+        <w:jc w:val="left"/>
+        <w:rPr>
+          <w:rFonts w:asciiTheme="minorHAnsi" w:hAnsiTheme="minorHAnsi"/>
+          <w:szCs w:val="24"/>
+        </w:rPr>
+      </w:pPr>
+    </w:p>
+    <w:p>
+      <w:pPr>
+        <w:pStyle w:val="Heading1"/>
+        <w:rPr>
+          <w:b/>
+        </w:rPr>
+      </w:pPr>
+      <w:bookmarkStart w:id="2" w:name="_Toc519778195"/>
+      <w:r>
+        <w:rPr>
+          <w:b/>
+        </w:rPr>
+        <w:t>Where is it?</w:t>
+      </w:r>
       <w:bookmarkEnd w:id="2"/>
-    </w:p>
-    <w:p>
-      <w:pPr>
-        <w:jc w:val="left"/>
-        <w:rPr>
-          <w:rFonts w:asciiTheme="minorHAnsi" w:hAnsiTheme="minorHAnsi"/>
-          <w:szCs w:val="24"/>
-        </w:rPr>
-      </w:pPr>
-      <w:r>
-        <w:rPr>
-          <w:rFonts w:asciiTheme="minorHAnsi" w:hAnsiTheme="minorHAnsi"/>
-          <w:szCs w:val="24"/>
-        </w:rPr>
-        <w:t xml:space="preserve">Currently, the </w:t>
-      </w:r>
-      <w:proofErr w:type="spellStart"/>
-      <w:r>
-        <w:rPr>
-          <w:rFonts w:asciiTheme="minorHAnsi" w:hAnsiTheme="minorHAnsi"/>
-          <w:szCs w:val="24"/>
-        </w:rPr>
-        <w:t>SCJS</w:t>
-      </w:r>
-      <w:proofErr w:type="spellEnd"/>
-      <w:r>
-        <w:rPr>
-          <w:rFonts w:asciiTheme="minorHAnsi" w:hAnsiTheme="minorHAnsi"/>
-          <w:szCs w:val="24"/>
-        </w:rPr>
-        <w:t xml:space="preserve"> releases police division data in excel tables.</w:t>
-      </w:r>
-    </w:p>
-    <w:p>
-      <w:pPr>
-        <w:jc w:val="left"/>
-        <w:rPr>
-          <w:rFonts w:asciiTheme="minorHAnsi" w:hAnsiTheme="minorHAnsi"/>
-          <w:szCs w:val="24"/>
-        </w:rPr>
-      </w:pPr>
-      <w:r>
-        <w:rPr>
-          <w:rFonts w:asciiTheme="minorHAnsi" w:hAnsiTheme="minorHAnsi"/>
-          <w:szCs w:val="24"/>
-        </w:rPr>
-        <w:t>This is only done for two sets of questions: police confidence, and attitudes to the police. Proportions are tested between each division and the national average, and between current survey year and first/previous year.</w:t>
-      </w:r>
-    </w:p>
-    <w:p>
-      <w:pPr>
-        <w:jc w:val="left"/>
-        <w:rPr>
-          <w:rFonts w:asciiTheme="minorHAnsi" w:hAnsiTheme="minorHAnsi"/>
-          <w:szCs w:val="24"/>
-        </w:rPr>
-      </w:pPr>
-    </w:p>
-    <w:p>
-      <w:pPr>
-        <w:jc w:val="left"/>
-        <w:rPr>
-          <w:rFonts w:asciiTheme="minorHAnsi" w:hAnsiTheme="minorHAnsi"/>
-          <w:szCs w:val="24"/>
-        </w:rPr>
-      </w:pPr>
-      <w:r>
-        <w:rPr>
-          <w:rFonts w:asciiTheme="minorHAnsi" w:hAnsiTheme="minorHAnsi"/>
-          <w:szCs w:val="24"/>
-        </w:rPr>
-        <w:t xml:space="preserve">The development of the </w:t>
-      </w:r>
-      <w:proofErr w:type="spellStart"/>
-      <w:r>
-        <w:rPr>
-          <w:rFonts w:asciiTheme="minorHAnsi" w:hAnsiTheme="minorHAnsi"/>
-          <w:szCs w:val="24"/>
-        </w:rPr>
-        <w:t>RShiny</w:t>
-      </w:r>
-      <w:proofErr w:type="spellEnd"/>
-      <w:r>
-        <w:rPr>
-          <w:rFonts w:asciiTheme="minorHAnsi" w:hAnsiTheme="minorHAnsi"/>
-          <w:szCs w:val="24"/>
-        </w:rPr>
-        <w:t xml:space="preserve"> App offers more accessible dissemination of the data</w:t>
-      </w:r>
-      <w:r>
-        <w:rPr>
-          <w:rFonts w:asciiTheme="minorHAnsi" w:hAnsiTheme="minorHAnsi"/>
-          <w:szCs w:val="24"/>
-        </w:rPr>
-        <w:t xml:space="preserve">, and allows for more versatility in testing proportions (users can pick and choose what to test). The interactivity of </w:t>
-      </w:r>
-      <w:proofErr w:type="spellStart"/>
-      <w:r>
-        <w:rPr>
-          <w:rFonts w:asciiTheme="minorHAnsi" w:hAnsiTheme="minorHAnsi"/>
-          <w:szCs w:val="24"/>
-        </w:rPr>
-        <w:t>ShinyApps</w:t>
-      </w:r>
-      <w:proofErr w:type="spellEnd"/>
-      <w:r>
-        <w:rPr>
-          <w:rFonts w:asciiTheme="minorHAnsi" w:hAnsiTheme="minorHAnsi"/>
-          <w:szCs w:val="24"/>
-        </w:rPr>
-        <w:t xml:space="preserve"> means that uses are more engaged, and can hone in on the data which best suits their interests and best answers their questions. </w:t>
-      </w:r>
-    </w:p>
-    <w:p>
-      <w:pPr>
-        <w:jc w:val="left"/>
-        <w:rPr>
-          <w:rFonts w:asciiTheme="minorHAnsi" w:hAnsiTheme="minorHAnsi"/>
-          <w:szCs w:val="24"/>
-        </w:rPr>
-      </w:pPr>
-    </w:p>
-    <w:p>
-      <w:pPr>
-        <w:jc w:val="left"/>
-        <w:rPr>
-          <w:rFonts w:asciiTheme="minorHAnsi" w:hAnsiTheme="minorHAnsi"/>
-          <w:szCs w:val="24"/>
-        </w:rPr>
-      </w:pPr>
-      <w:r>
-        <w:rPr>
-          <w:rFonts w:asciiTheme="minorHAnsi" w:hAnsiTheme="minorHAnsi"/>
-          <w:szCs w:val="24"/>
-        </w:rPr>
-        <w:t xml:space="preserve">Given that users will likely have a range of interests/perspectives on the data, the app attempts to give both a high-level overview of all police divisions (which are above/below the national average) and trends, as well as allowing more detail on specific divisions should that be desired. </w:t>
-      </w:r>
-    </w:p>
-    <w:p>
-      <w:pPr>
-        <w:jc w:val="left"/>
-        <w:rPr>
-          <w:rFonts w:asciiTheme="minorHAnsi" w:hAnsiTheme="minorHAnsi"/>
-          <w:szCs w:val="24"/>
-        </w:rPr>
-      </w:pPr>
-    </w:p>
-    <w:p>
-      <w:pPr>
-        <w:jc w:val="left"/>
-        <w:rPr>
-          <w:rFonts w:asciiTheme="minorHAnsi" w:hAnsiTheme="minorHAnsi"/>
-          <w:szCs w:val="24"/>
-        </w:rPr>
-      </w:pPr>
-    </w:p>
-    <w:p>
-      <w:pPr>
-        <w:jc w:val="left"/>
-        <w:rPr>
-          <w:rFonts w:asciiTheme="minorHAnsi" w:hAnsiTheme="minorHAnsi"/>
-          <w:szCs w:val="24"/>
-        </w:rPr>
-      </w:pPr>
-    </w:p>
-    <w:p>
-      <w:pPr>
-        <w:pStyle w:val="Heading1"/>
-        <w:rPr>
-          <w:b/>
-        </w:rPr>
-      </w:pPr>
-      <w:bookmarkStart w:id="3" w:name="_Toc519778195"/>
-      <w:r>
-        <w:rPr>
-          <w:b/>
-        </w:rPr>
-        <w:t>Where is it?</w:t>
-      </w:r>
-      <w:bookmarkEnd w:id="3"/>
     </w:p>
     <w:p>
       <w:pPr>
@@ -1125,8 +1120,8 @@
           <w:b/>
         </w:rPr>
       </w:pPr>
-      <w:bookmarkStart w:id="4" w:name="_Ref519169136"/>
-      <w:bookmarkStart w:id="5" w:name="_Toc519778196"/>
+      <w:bookmarkStart w:id="3" w:name="_Ref519169136"/>
+      <w:bookmarkStart w:id="4" w:name="_Toc519778196"/>
       <w:r>
         <w:rPr>
           <w:b/>
@@ -1146,14 +1141,14 @@
         </w:rPr>
         <w:t xml:space="preserve"> Updat</w:t>
       </w:r>
+      <w:bookmarkEnd w:id="3"/>
+      <w:r>
+        <w:rPr>
+          <w:b/>
+        </w:rPr>
+        <w:t>ing the App</w:t>
+      </w:r>
       <w:bookmarkEnd w:id="4"/>
-      <w:r>
-        <w:rPr>
-          <w:b/>
-        </w:rPr>
-        <w:t>ing the App</w:t>
-      </w:r>
-      <w:bookmarkEnd w:id="5"/>
     </w:p>
     <w:p>
       <w:pPr>
@@ -5714,7 +5709,7 @@
           <w:b/>
         </w:rPr>
       </w:pPr>
-      <w:bookmarkStart w:id="6" w:name="_Toc519778197"/>
+      <w:bookmarkStart w:id="5" w:name="_Toc519778197"/>
       <w:r>
         <w:rPr>
           <w:b/>
@@ -5727,7 +5722,7 @@
         </w:rPr>
         <w:t>ding New Variables</w:t>
       </w:r>
-      <w:bookmarkEnd w:id="6"/>
+      <w:bookmarkEnd w:id="5"/>
     </w:p>
     <w:p/>
     <w:p>
@@ -7281,55 +7276,8 @@
         </w:rPr>
         <w:t>These lines simply make 2 lists of variables/questions. These lists are then referenced in calculating proportions, determining what weighting to apply.</w:t>
       </w:r>
-    </w:p>
-    <w:p>
-      <w:pPr>
-        <w:pStyle w:val="ListParagraph"/>
-        <w:rPr>
-          <w:rFonts w:asciiTheme="minorHAnsi" w:hAnsiTheme="minorHAnsi"/>
-          <w:noProof/>
-          <w:sz w:val="20"/>
-          <w:lang w:eastAsia="en-GB"/>
-        </w:rPr>
-      </w:pPr>
-      <w:r>
-        <w:rPr>
-          <w:rFonts w:asciiTheme="minorHAnsi" w:hAnsiTheme="minorHAnsi"/>
-          <w:b/>
-          <w:noProof/>
-          <w:sz w:val="20"/>
-          <w:lang w:eastAsia="en-GB"/>
-        </w:rPr>
-        <w:t xml:space="preserve">N.B – </w:t>
-      </w:r>
-      <w:r>
-        <w:rPr>
-          <w:rFonts w:asciiTheme="minorHAnsi" w:hAnsiTheme="minorHAnsi"/>
-          <w:noProof/>
-          <w:sz w:val="20"/>
-          <w:lang w:eastAsia="en-GB"/>
-        </w:rPr>
-        <w:t xml:space="preserve">If you add to the list of household weighted variables, please comment out </w:t>
-      </w:r>
-      <w:r>
-        <w:rPr>
-          <w:rFonts w:asciiTheme="minorHAnsi" w:hAnsiTheme="minorHAnsi"/>
-          <w:b/>
-          <w:noProof/>
-          <w:sz w:val="20"/>
-          <w:lang w:eastAsia="en-GB"/>
-        </w:rPr>
-        <w:t>line 257</w:t>
-      </w:r>
-      <w:r>
-        <w:rPr>
-          <w:rFonts w:asciiTheme="minorHAnsi" w:hAnsiTheme="minorHAnsi"/>
-          <w:noProof/>
-          <w:sz w:val="20"/>
-          <w:lang w:eastAsia="en-GB"/>
-        </w:rPr>
-        <w:t xml:space="preserve"> (put a # at the start of the line). </w:t>
-      </w:r>
+      <w:bookmarkStart w:id="6" w:name="_GoBack"/>
+      <w:bookmarkEnd w:id="6"/>
     </w:p>
     <w:p>
       <w:pPr>
@@ -7357,6 +7305,7 @@
           <w:rFonts w:asciiTheme="minorHAnsi" w:hAnsiTheme="minorHAnsi"/>
           <w:szCs w:val="24"/>
         </w:rPr>
+        <w:lastRenderedPageBreak/>
         <w:t>Add them to the list of variables which the app uses. (either in a current grouping or creating a new one).</w:t>
       </w:r>
     </w:p>
@@ -11801,6 +11750,7 @@
   <w:style w:type="character" w:default="1" w:styleId="DefaultParagraphFont">
     <w:name w:val="Default Paragraph Font"/>
     <w:uiPriority w:val="1"/>
+    <w:semiHidden/>
     <w:unhideWhenUsed/>
   </w:style>
   <w:style w:type="table" w:default="1" w:styleId="TableNormal">
@@ -12430,6 +12380,7 @@
   <w:style w:type="character" w:default="1" w:styleId="DefaultParagraphFont">
     <w:name w:val="Default Paragraph Font"/>
     <w:uiPriority w:val="1"/>
+    <w:semiHidden/>
     <w:unhideWhenUsed/>
   </w:style>
   <w:style w:type="table" w:default="1" w:styleId="TableNormal">
@@ -13114,7 +13065,7 @@
 </file>
 
 <file path=customXml/itemProps1.xml><?xml version="1.0" encoding="utf-8"?>
-<ds:datastoreItem xmlns:ds="http://schemas.openxmlformats.org/officeDocument/2006/customXml" ds:itemID="{CE9625C7-80EA-47EE-B593-B04F2ECF58F5}">
+<ds:datastoreItem xmlns:ds="http://schemas.openxmlformats.org/officeDocument/2006/customXml" ds:itemID="{842E8FCB-5957-4D29-8859-194B10E2F120}">
   <ds:schemaRefs>
     <ds:schemaRef ds:uri="http://schemas.openxmlformats.org/officeDocument/2006/bibliography"/>
   </ds:schemaRefs>

</xml_diff>